<commit_message>
Exercise OOP - Bài 1: Lập trình hướng đối tượng và ôn tập lại các chức năng của Mảng dữ liệu
</commit_message>
<xml_diff>
--- a/JavaDocManual/Java Exercises.docx
+++ b/JavaDocManual/Java Exercises.docx
@@ -598,8 +598,6 @@
         <w:br/>
         <w:t>c) Nhập số nguyên x và chèn x vào mảng A sao cho vẫn đảm bảo tính tăng dần cho mảng A.</w:t>
       </w:r>
-      <w:bookmarkStart w:id="0" w:name="_GoBack"/>
-      <w:bookmarkEnd w:id="0"/>
     </w:p>
     <w:p>
       <w:pPr>
@@ -1020,6 +1018,13 @@
           <w:rFonts w:ascii="Segoe UI" w:hAnsi="Segoe UI" w:cs="Segoe UI"/>
         </w:rPr>
         <w:br/>
+        <w:t>7. Set code for each of student using HashMap</w:t>
+      </w:r>
+      <w:r>
+        <w:rPr>
+          <w:rFonts w:ascii="Segoe UI" w:hAnsi="Segoe UI" w:cs="Segoe UI"/>
+        </w:rPr>
+        <w:br/>
         <w:t>0. Exit.</w:t>
       </w:r>
       <w:r>
@@ -1037,6 +1042,140 @@
           <w:rFonts w:ascii="Segoe UI" w:hAnsi="Segoe UI" w:cs="Segoe UI"/>
         </w:rPr>
       </w:pPr>
+      <w:r>
+        <w:rPr>
+          <w:rFonts w:ascii="Segoe UI" w:hAnsi="Segoe UI" w:cs="Segoe UI"/>
+        </w:rPr>
+        <w:t>Chú ý: id của student là duy nhất và không được phép trùng lặp.</w:t>
+      </w:r>
+    </w:p>
+    <w:p>
+      <w:pPr>
+        <w:pStyle w:val="NormalWeb"/>
+        <w:rPr>
+          <w:rFonts w:ascii="Segoe UI" w:hAnsi="Segoe UI" w:cs="Segoe UI"/>
+        </w:rPr>
+      </w:pPr>
+      <w:r>
+        <w:rPr>
+          <w:rFonts w:ascii="Segoe UI" w:hAnsi="Segoe UI" w:cs="Segoe UI"/>
+        </w:rPr>
+        <w:t>Hướng dẫn:</w:t>
+      </w:r>
+    </w:p>
+    <w:p>
+      <w:pPr>
+        <w:pStyle w:val="NormalWeb"/>
+        <w:rPr>
+          <w:rFonts w:ascii="Segoe UI" w:hAnsi="Segoe UI" w:cs="Segoe UI"/>
+        </w:rPr>
+      </w:pPr>
+      <w:r>
+        <w:rPr>
+          <w:rFonts w:ascii="Segoe UI" w:hAnsi="Segoe UI" w:cs="Segoe UI"/>
+        </w:rPr>
+        <w:t>Bước 1: Tạo class student có đầy đủ thuộc tính như yêu cầu</w:t>
+      </w:r>
+    </w:p>
+    <w:p>
+      <w:pPr>
+        <w:pStyle w:val="NormalWeb"/>
+        <w:rPr>
+          <w:rFonts w:ascii="Segoe UI" w:hAnsi="Segoe UI" w:cs="Segoe UI"/>
+        </w:rPr>
+      </w:pPr>
+      <w:r>
+        <w:rPr>
+          <w:rFonts w:ascii="Segoe UI" w:hAnsi="Segoe UI" w:cs="Segoe UI"/>
+        </w:rPr>
+        <w:t>Bước 2: Tạo kho lưu trữ dữ liệu (tương đương với cơ sở dữ liệu)</w:t>
+      </w:r>
+    </w:p>
+    <w:p>
+      <w:pPr>
+        <w:pStyle w:val="NormalWeb"/>
+        <w:rPr>
+          <w:rFonts w:ascii="Segoe UI" w:hAnsi="Segoe UI" w:cs="Segoe UI"/>
+        </w:rPr>
+      </w:pPr>
+      <w:r>
+        <w:rPr>
+          <w:rFonts w:ascii="Segoe UI" w:hAnsi="Segoe UI" w:cs="Segoe UI"/>
+        </w:rPr>
+        <w:t>Bước 3: Tạo menu như yêu cầu và thực hiện rẽ nhánh</w:t>
+      </w:r>
+    </w:p>
+    <w:p>
+      <w:pPr>
+        <w:pStyle w:val="NormalWeb"/>
+        <w:rPr>
+          <w:rFonts w:ascii="Segoe UI" w:hAnsi="Segoe UI" w:cs="Segoe UI"/>
+        </w:rPr>
+      </w:pPr>
+      <w:r>
+        <w:rPr>
+          <w:rFonts w:ascii="Segoe UI" w:hAnsi="Segoe UI" w:cs="Segoe UI"/>
+        </w:rPr>
+        <w:t>Bước 4: Tạo các method ứng với các yêu cầu trong menu</w:t>
+      </w:r>
+    </w:p>
+    <w:p>
+      <w:pPr>
+        <w:pStyle w:val="NormalWeb"/>
+        <w:rPr>
+          <w:rFonts w:ascii="Segoe UI" w:hAnsi="Segoe UI" w:cs="Segoe UI"/>
+        </w:rPr>
+      </w:pPr>
+      <w:r>
+        <w:rPr>
+          <w:rFonts w:ascii="Segoe UI" w:hAnsi="Segoe UI" w:cs="Segoe UI"/>
+        </w:rPr>
+        <w:t>Bước 5: Hoàn thiện chương trình.</w:t>
+      </w:r>
+    </w:p>
+    <w:p>
+      <w:pPr>
+        <w:pStyle w:val="NormalWeb"/>
+        <w:rPr>
+          <w:rFonts w:ascii="Segoe UI" w:hAnsi="Segoe UI" w:cs="Segoe UI"/>
+        </w:rPr>
+      </w:pPr>
+      <w:r>
+        <w:rPr>
+          <w:rFonts w:ascii="Segoe UI" w:hAnsi="Segoe UI" w:cs="Segoe UI"/>
+        </w:rPr>
+        <w:t>Đối với yêu cầu số 7, thực hiện đánh mã cho mỗi student và đưa vào trong HaspMap</w:t>
+      </w:r>
+    </w:p>
+    <w:p>
+      <w:pPr>
+        <w:pStyle w:val="NormalWeb"/>
+        <w:rPr>
+          <w:rFonts w:ascii="Segoe UI" w:hAnsi="Segoe UI" w:cs="Segoe UI"/>
+        </w:rPr>
+      </w:pPr>
+      <w:r>
+        <w:rPr>
+          <w:rFonts w:ascii="Segoe UI" w:hAnsi="Segoe UI" w:cs="Segoe UI"/>
+        </w:rPr>
+        <w:t>HashMap&lt;String, Student&gt;</w:t>
+      </w:r>
+    </w:p>
+    <w:p>
+      <w:pPr>
+        <w:pStyle w:val="NormalWeb"/>
+        <w:rPr>
+          <w:rFonts w:ascii="Segoe UI" w:hAnsi="Segoe UI" w:cs="Segoe UI"/>
+        </w:rPr>
+      </w:pPr>
+      <w:r>
+        <w:rPr>
+          <w:rFonts w:ascii="Segoe UI" w:hAnsi="Segoe UI" w:cs="Segoe UI"/>
+        </w:rPr>
+        <w:t>Mã được tạo thành từ id bằng công thức: ST + xxxxxx (xxxxxx là định dạng của id)</w:t>
+      </w:r>
+      <w:bookmarkStart w:id="0" w:name="_GoBack"/>
+      <w:bookmarkEnd w:id="0"/>
     </w:p>
     <w:p>
       <w:pPr>
@@ -4052,7 +4191,7 @@
 </file>
 
 <file path=customXml/itemProps1.xml><?xml version="1.0" encoding="utf-8"?>
-<ds:datastoreItem xmlns:ds="http://schemas.openxmlformats.org/officeDocument/2006/customXml" ds:itemID="{DD881C22-1396-400E-A902-1838E56E65B0}">
+<ds:datastoreItem xmlns:ds="http://schemas.openxmlformats.org/officeDocument/2006/customXml" ds:itemID="{4BEBEA1F-9992-4370-A1E7-011774EB1019}">
   <ds:schemaRefs>
     <ds:schemaRef ds:uri="http://schemas.openxmlformats.org/officeDocument/2006/bibliography"/>
   </ds:schemaRefs>

</xml_diff>